<commit_message>
Added simple PPT sample for #if tag
</commit_message>
<xml_diff>
--- a/templates/if.docx
+++ b/templates/if.docx
@@ -50,23 +50,40 @@
     </w:p>
     <w:p>
       <w:r>
-        <w:t>{{</w:t>
-      </w:r>
-      <w:r>
-        <w:t>#end</w:t>
-      </w:r>
-      <w:r>
-        <w:t>if</w:t>
-      </w:r>
-      <w:r>
-        <w:t>}}</w:t>
+        <w:t>{{#else}}</w:t>
       </w:r>
     </w:p>
     <w:p>
       <w:r>
+        <w:t>Some alternate text: {{te</w:t>
+      </w:r>
+      <w:r>
+        <w:t>x</w:t>
+      </w:r>
+      <w:r>
+        <w:t>t}}</w:t>
+      </w:r>
+    </w:p>
+    <w:p>
+      <w:r>
+        <w:t>{{</w:t>
+      </w:r>
+      <w:r>
+        <w:t>#end</w:t>
+      </w:r>
+      <w:r>
+        <w:t>if</w:t>
+      </w:r>
+      <w:r>
+        <w:t>}}</w:t>
+      </w:r>
+    </w:p>
+    <w:p>
+      <w:r>
         <w:t>Some more text</w:t>
       </w:r>
     </w:p>
+    <w:p/>
     <w:sectPr>
       <w:pgSz w:w="11906" w:h="16838"/>
       <w:pgMar w:top="1440" w:right="1440" w:bottom="1440" w:left="1440" w:header="708" w:footer="708" w:gutter="0"/>

</xml_diff>